<commit_message>
Updated readme with marking guide
</commit_message>
<xml_diff>
--- a/ASP_Asn_2_n_3/Docs/Readme.docx
+++ b/ASP_Asn_2_n_3/Docs/Readme.docx
@@ -202,6 +202,849 @@
         <w:t>Guide</w:t>
       </w:r>
     </w:p>
+    <w:tbl>
+      <w:tblPr>
+        <w:tblStyle w:val="GridTable1LightAccent2"/>
+        <w:tblW w:w="10245" w:type="dxa"/>
+        <w:tblLook w:val="01E0"/>
+      </w:tblPr>
+      <w:tblGrid>
+        <w:gridCol w:w="7126"/>
+        <w:gridCol w:w="1334"/>
+        <w:gridCol w:w="1785"/>
+      </w:tblGrid>
+      <w:tr>
+        <w:trPr>
+          <w:cnfStyle w:val="100000000000"/>
+        </w:trPr>
+        <w:tc>
+          <w:tcPr>
+            <w:cnfStyle w:val="001000000000"/>
+            <w:tcW w:w="7126" w:type="dxa"/>
+          </w:tcPr>
+          <w:p>
+            <w:pPr>
+              <w:jc w:val="center"/>
+              <w:rPr>
+                <w:rFonts w:cs="Calibri"/>
+                <w:bCs w:val="0"/>
+                <w:szCs w:val="21"/>
+              </w:rPr>
+            </w:pPr>
+            <w:r>
+              <w:rPr>
+                <w:rFonts w:cs="Calibri"/>
+                <w:bCs w:val="0"/>
+                <w:szCs w:val="21"/>
+              </w:rPr>
+              <w:t>Task</w:t>
+            </w:r>
+          </w:p>
+        </w:tc>
+        <w:tc>
+          <w:tcPr>
+            <w:tcW w:w="1334" w:type="dxa"/>
+          </w:tcPr>
+          <w:p>
+            <w:pPr>
+              <w:jc w:val="center"/>
+              <w:cnfStyle w:val="100000000000"/>
+              <w:rPr>
+                <w:rFonts w:cs="Calibri"/>
+                <w:bCs w:val="0"/>
+                <w:szCs w:val="21"/>
+              </w:rPr>
+            </w:pPr>
+            <w:r>
+              <w:rPr>
+                <w:rFonts w:cs="Calibri"/>
+                <w:bCs w:val="0"/>
+                <w:szCs w:val="21"/>
+              </w:rPr>
+              <w:t>Max Mark</w:t>
+            </w:r>
+          </w:p>
+        </w:tc>
+        <w:tc>
+          <w:tcPr>
+            <w:cnfStyle w:val="000100000000"/>
+            <w:tcW w:w="1785" w:type="dxa"/>
+          </w:tcPr>
+          <w:p>
+            <w:pPr>
+              <w:jc w:val="center"/>
+              <w:rPr>
+                <w:rFonts w:cs="Calibri"/>
+                <w:bCs w:val="0"/>
+                <w:szCs w:val="21"/>
+              </w:rPr>
+            </w:pPr>
+            <w:r>
+              <w:rPr>
+                <w:rFonts w:cs="Calibri"/>
+                <w:bCs w:val="0"/>
+                <w:szCs w:val="21"/>
+              </w:rPr>
+              <w:t>Actual Mark</w:t>
+            </w:r>
+          </w:p>
+        </w:tc>
+      </w:tr>
+      <w:tr>
+        <w:tc>
+          <w:tcPr>
+            <w:cnfStyle w:val="001000000000"/>
+            <w:tcW w:w="7126" w:type="dxa"/>
+          </w:tcPr>
+          <w:p>
+            <w:pPr>
+              <w:rPr>
+                <w:rFonts w:cs="Calibri"/>
+                <w:szCs w:val="21"/>
+              </w:rPr>
+            </w:pPr>
+            <w:r>
+              <w:rPr>
+                <w:rFonts w:cs="Calibri"/>
+                <w:szCs w:val="21"/>
+              </w:rPr>
+              <w:t>Contents &amp; quality of MS Word submission document:</w:t>
+            </w:r>
+          </w:p>
+        </w:tc>
+        <w:tc>
+          <w:tcPr>
+            <w:tcW w:w="1334" w:type="dxa"/>
+          </w:tcPr>
+          <w:p>
+            <w:pPr>
+              <w:jc w:val="center"/>
+              <w:cnfStyle w:val="000000000000"/>
+              <w:rPr>
+                <w:rFonts w:cs="Calibri"/>
+                <w:szCs w:val="21"/>
+              </w:rPr>
+            </w:pPr>
+            <w:r>
+              <w:rPr>
+                <w:rFonts w:cs="Calibri"/>
+                <w:szCs w:val="21"/>
+              </w:rPr>
+              <w:t>2</w:t>
+            </w:r>
+          </w:p>
+        </w:tc>
+        <w:tc>
+          <w:tcPr>
+            <w:cnfStyle w:val="000100000000"/>
+            <w:tcW w:w="1785" w:type="dxa"/>
+          </w:tcPr>
+          <w:p>
+            <w:pPr>
+              <w:rPr>
+                <w:rFonts w:cs="Calibri"/>
+                <w:b w:val="0"/>
+                <w:bCs w:val="0"/>
+                <w:szCs w:val="21"/>
+              </w:rPr>
+            </w:pPr>
+          </w:p>
+        </w:tc>
+      </w:tr>
+      <w:tr>
+        <w:tc>
+          <w:tcPr>
+            <w:cnfStyle w:val="001000000000"/>
+            <w:tcW w:w="7126" w:type="dxa"/>
+          </w:tcPr>
+          <w:p>
+            <w:pPr>
+              <w:jc w:val="both"/>
+              <w:rPr>
+                <w:rFonts w:cs="Calibri"/>
+                <w:szCs w:val="21"/>
+              </w:rPr>
+            </w:pPr>
+            <w:r>
+              <w:rPr>
+                <w:rFonts w:cs="Calibri"/>
+                <w:szCs w:val="21"/>
+              </w:rPr>
+              <w:t>Roles and users created appropriately and seeded with data</w:t>
+            </w:r>
+          </w:p>
+        </w:tc>
+        <w:tc>
+          <w:tcPr>
+            <w:tcW w:w="1334" w:type="dxa"/>
+          </w:tcPr>
+          <w:p>
+            <w:pPr>
+              <w:jc w:val="center"/>
+              <w:cnfStyle w:val="000000000000"/>
+              <w:rPr>
+                <w:rFonts w:cs="Calibri"/>
+                <w:szCs w:val="21"/>
+              </w:rPr>
+            </w:pPr>
+            <w:r>
+              <w:rPr>
+                <w:rFonts w:cs="Calibri"/>
+                <w:szCs w:val="21"/>
+              </w:rPr>
+              <w:t>2</w:t>
+            </w:r>
+          </w:p>
+        </w:tc>
+        <w:tc>
+          <w:tcPr>
+            <w:cnfStyle w:val="000100000000"/>
+            <w:tcW w:w="1785" w:type="dxa"/>
+          </w:tcPr>
+          <w:p>
+            <w:pPr>
+              <w:rPr>
+                <w:rFonts w:cs="Calibri"/>
+                <w:b w:val="0"/>
+                <w:bCs w:val="0"/>
+                <w:szCs w:val="21"/>
+              </w:rPr>
+            </w:pPr>
+          </w:p>
+        </w:tc>
+      </w:tr>
+      <w:tr>
+        <w:tc>
+          <w:tcPr>
+            <w:cnfStyle w:val="001000000000"/>
+            <w:tcW w:w="7126" w:type="dxa"/>
+          </w:tcPr>
+          <w:p>
+            <w:pPr>
+              <w:jc w:val="both"/>
+              <w:rPr>
+                <w:rFonts w:cs="Calibri"/>
+                <w:szCs w:val="21"/>
+              </w:rPr>
+            </w:pPr>
+            <w:r>
+              <w:rPr>
+                <w:rFonts w:cs="Calibri"/>
+                <w:szCs w:val="21"/>
+              </w:rPr>
+              <w:t>Only administrators allowed to manage lookup tables, roles, and users</w:t>
+            </w:r>
+          </w:p>
+        </w:tc>
+        <w:tc>
+          <w:tcPr>
+            <w:tcW w:w="1334" w:type="dxa"/>
+          </w:tcPr>
+          <w:p>
+            <w:pPr>
+              <w:jc w:val="center"/>
+              <w:cnfStyle w:val="000000000000"/>
+              <w:rPr>
+                <w:rFonts w:cs="Calibri"/>
+                <w:szCs w:val="21"/>
+              </w:rPr>
+            </w:pPr>
+            <w:r>
+              <w:rPr>
+                <w:rFonts w:cs="Calibri"/>
+                <w:szCs w:val="21"/>
+              </w:rPr>
+              <w:t>2</w:t>
+            </w:r>
+          </w:p>
+        </w:tc>
+        <w:tc>
+          <w:tcPr>
+            <w:cnfStyle w:val="000100000000"/>
+            <w:tcW w:w="1785" w:type="dxa"/>
+          </w:tcPr>
+          <w:p>
+            <w:pPr>
+              <w:rPr>
+                <w:rFonts w:cs="Calibri"/>
+                <w:b w:val="0"/>
+                <w:bCs w:val="0"/>
+                <w:szCs w:val="21"/>
+              </w:rPr>
+            </w:pPr>
+          </w:p>
+        </w:tc>
+      </w:tr>
+      <w:tr>
+        <w:tc>
+          <w:tcPr>
+            <w:cnfStyle w:val="001000000000"/>
+            <w:tcW w:w="7126" w:type="dxa"/>
+          </w:tcPr>
+          <w:p>
+            <w:pPr>
+              <w:jc w:val="both"/>
+              <w:rPr>
+                <w:rFonts w:cs="Calibri"/>
+                <w:szCs w:val="21"/>
+              </w:rPr>
+            </w:pPr>
+            <w:r>
+              <w:rPr>
+                <w:rFonts w:cs="Calibri"/>
+                <w:szCs w:val="21"/>
+              </w:rPr>
+              <w:t xml:space="preserve">Functionality to </w:t>
+            </w:r>
+            <w:r>
+              <w:rPr>
+                <w:rFonts w:cs="Calibri"/>
+                <w:szCs w:val="21"/>
+              </w:rPr>
+              <w:t xml:space="preserve">disable users &amp; </w:t>
+            </w:r>
+            <w:r>
+              <w:rPr>
+                <w:rFonts w:cs="Calibri"/>
+                <w:szCs w:val="21"/>
+              </w:rPr>
+              <w:t>add</w:t>
+            </w:r>
+            <w:r>
+              <w:rPr>
+                <w:rFonts w:cs="Calibri"/>
+                <w:szCs w:val="21"/>
+              </w:rPr>
+              <w:t>/remove</w:t>
+            </w:r>
+            <w:r>
+              <w:rPr>
+                <w:rFonts w:cs="Calibri"/>
+                <w:szCs w:val="21"/>
+              </w:rPr>
+              <w:t xml:space="preserve"> users to</w:t>
+            </w:r>
+            <w:r>
+              <w:rPr>
+                <w:rFonts w:cs="Calibri"/>
+                <w:szCs w:val="21"/>
+              </w:rPr>
+              <w:t>/from</w:t>
+            </w:r>
+            <w:r>
+              <w:rPr>
+                <w:rFonts w:cs="Calibri"/>
+                <w:szCs w:val="21"/>
+              </w:rPr>
+              <w:t xml:space="preserve"> </w:t>
+            </w:r>
+            <w:r>
+              <w:rPr>
+                <w:rFonts w:cs="Calibri"/>
+                <w:szCs w:val="21"/>
+              </w:rPr>
+              <w:t>roles</w:t>
+            </w:r>
+          </w:p>
+        </w:tc>
+        <w:tc>
+          <w:tcPr>
+            <w:tcW w:w="1334" w:type="dxa"/>
+          </w:tcPr>
+          <w:p>
+            <w:pPr>
+              <w:jc w:val="center"/>
+              <w:cnfStyle w:val="000000000000"/>
+              <w:rPr>
+                <w:rFonts w:cs="Calibri"/>
+                <w:szCs w:val="21"/>
+              </w:rPr>
+            </w:pPr>
+            <w:r>
+              <w:rPr>
+                <w:rFonts w:cs="Calibri"/>
+                <w:szCs w:val="21"/>
+              </w:rPr>
+              <w:t>3</w:t>
+            </w:r>
+          </w:p>
+        </w:tc>
+        <w:tc>
+          <w:tcPr>
+            <w:cnfStyle w:val="000100000000"/>
+            <w:tcW w:w="1785" w:type="dxa"/>
+          </w:tcPr>
+          <w:p>
+            <w:pPr>
+              <w:rPr>
+                <w:rFonts w:cs="Calibri"/>
+                <w:b w:val="0"/>
+                <w:bCs w:val="0"/>
+                <w:szCs w:val="21"/>
+              </w:rPr>
+            </w:pPr>
+          </w:p>
+        </w:tc>
+      </w:tr>
+      <w:tr>
+        <w:tc>
+          <w:tcPr>
+            <w:cnfStyle w:val="001000000000"/>
+            <w:tcW w:w="7126" w:type="dxa"/>
+          </w:tcPr>
+          <w:p>
+            <w:pPr>
+              <w:jc w:val="both"/>
+              <w:rPr>
+                <w:rFonts w:cs="Calibri"/>
+                <w:szCs w:val="21"/>
+              </w:rPr>
+            </w:pPr>
+            <w:r>
+              <w:rPr>
+                <w:rFonts w:cs="Calibri"/>
+                <w:szCs w:val="21"/>
+              </w:rPr>
+              <w:t xml:space="preserve">Create, Display, Edit and Delete Lookup </w:t>
+            </w:r>
+            <w:r>
+              <w:rPr>
+                <w:rFonts w:cs="Calibri"/>
+                <w:szCs w:val="21"/>
+              </w:rPr>
+              <w:t>tables</w:t>
+            </w:r>
+          </w:p>
+        </w:tc>
+        <w:tc>
+          <w:tcPr>
+            <w:tcW w:w="1334" w:type="dxa"/>
+          </w:tcPr>
+          <w:p>
+            <w:pPr>
+              <w:jc w:val="center"/>
+              <w:cnfStyle w:val="000000000000"/>
+              <w:rPr>
+                <w:rFonts w:cs="Calibri"/>
+                <w:szCs w:val="21"/>
+              </w:rPr>
+            </w:pPr>
+            <w:r>
+              <w:rPr>
+                <w:rFonts w:cs="Calibri"/>
+                <w:szCs w:val="21"/>
+              </w:rPr>
+              <w:t>3</w:t>
+            </w:r>
+          </w:p>
+        </w:tc>
+        <w:tc>
+          <w:tcPr>
+            <w:cnfStyle w:val="000100000000"/>
+            <w:tcW w:w="1785" w:type="dxa"/>
+          </w:tcPr>
+          <w:p>
+            <w:pPr>
+              <w:rPr>
+                <w:rFonts w:cs="Calibri"/>
+                <w:b w:val="0"/>
+                <w:bCs w:val="0"/>
+                <w:szCs w:val="21"/>
+              </w:rPr>
+            </w:pPr>
+          </w:p>
+        </w:tc>
+      </w:tr>
+      <w:tr>
+        <w:tc>
+          <w:tcPr>
+            <w:cnfStyle w:val="001000000000"/>
+            <w:tcW w:w="7126" w:type="dxa"/>
+          </w:tcPr>
+          <w:p>
+            <w:pPr>
+              <w:jc w:val="both"/>
+              <w:rPr>
+                <w:rFonts w:cs="Calibri"/>
+                <w:szCs w:val="21"/>
+              </w:rPr>
+            </w:pPr>
+            <w:r>
+              <w:rPr>
+                <w:rFonts w:cs="Calibri"/>
+                <w:szCs w:val="21"/>
+              </w:rPr>
+              <w:t>All lookup tables seeded with data</w:t>
+            </w:r>
+          </w:p>
+        </w:tc>
+        <w:tc>
+          <w:tcPr>
+            <w:tcW w:w="1334" w:type="dxa"/>
+          </w:tcPr>
+          <w:p>
+            <w:pPr>
+              <w:jc w:val="center"/>
+              <w:cnfStyle w:val="000000000000"/>
+              <w:rPr>
+                <w:rFonts w:cs="Calibri"/>
+                <w:szCs w:val="21"/>
+              </w:rPr>
+            </w:pPr>
+            <w:r>
+              <w:rPr>
+                <w:rFonts w:cs="Calibri"/>
+                <w:szCs w:val="21"/>
+              </w:rPr>
+              <w:t>2</w:t>
+            </w:r>
+          </w:p>
+        </w:tc>
+        <w:tc>
+          <w:tcPr>
+            <w:cnfStyle w:val="000100000000"/>
+            <w:tcW w:w="1785" w:type="dxa"/>
+          </w:tcPr>
+          <w:p>
+            <w:pPr>
+              <w:rPr>
+                <w:rFonts w:cs="Calibri"/>
+                <w:b w:val="0"/>
+                <w:bCs w:val="0"/>
+                <w:szCs w:val="21"/>
+              </w:rPr>
+            </w:pPr>
+          </w:p>
+        </w:tc>
+      </w:tr>
+      <w:tr>
+        <w:tc>
+          <w:tcPr>
+            <w:cnfStyle w:val="001000000000"/>
+            <w:tcW w:w="7126" w:type="dxa"/>
+          </w:tcPr>
+          <w:p>
+            <w:pPr>
+              <w:rPr>
+                <w:rFonts w:cs="Calibri"/>
+                <w:szCs w:val="21"/>
+              </w:rPr>
+            </w:pPr>
+            <w:r>
+              <w:rPr>
+                <w:rFonts w:cs="Calibri"/>
+                <w:szCs w:val="21"/>
+              </w:rPr>
+              <w:t>Enhanced look and feel</w:t>
+            </w:r>
+          </w:p>
+        </w:tc>
+        <w:tc>
+          <w:tcPr>
+            <w:tcW w:w="1334" w:type="dxa"/>
+          </w:tcPr>
+          <w:p>
+            <w:pPr>
+              <w:jc w:val="center"/>
+              <w:cnfStyle w:val="000000000000"/>
+              <w:rPr>
+                <w:rFonts w:cs="Calibri"/>
+                <w:szCs w:val="21"/>
+              </w:rPr>
+            </w:pPr>
+            <w:r>
+              <w:rPr>
+                <w:rFonts w:cs="Calibri"/>
+                <w:szCs w:val="21"/>
+              </w:rPr>
+              <w:t>2</w:t>
+            </w:r>
+          </w:p>
+        </w:tc>
+        <w:tc>
+          <w:tcPr>
+            <w:cnfStyle w:val="000100000000"/>
+            <w:tcW w:w="1785" w:type="dxa"/>
+          </w:tcPr>
+          <w:p>
+            <w:pPr>
+              <w:rPr>
+                <w:rFonts w:cs="Calibri"/>
+                <w:b w:val="0"/>
+                <w:bCs w:val="0"/>
+                <w:szCs w:val="21"/>
+              </w:rPr>
+            </w:pPr>
+          </w:p>
+        </w:tc>
+      </w:tr>
+      <w:tr>
+        <w:tc>
+          <w:tcPr>
+            <w:cnfStyle w:val="001000000000"/>
+            <w:tcW w:w="7126" w:type="dxa"/>
+          </w:tcPr>
+          <w:p>
+            <w:pPr>
+              <w:rPr>
+                <w:rFonts w:cs="Calibri"/>
+                <w:szCs w:val="21"/>
+              </w:rPr>
+            </w:pPr>
+            <w:r>
+              <w:rPr>
+                <w:rFonts w:cs="Calibri"/>
+                <w:szCs w:val="21"/>
+              </w:rPr>
+              <w:t>Validations</w:t>
+            </w:r>
+          </w:p>
+        </w:tc>
+        <w:tc>
+          <w:tcPr>
+            <w:tcW w:w="1334" w:type="dxa"/>
+          </w:tcPr>
+          <w:p>
+            <w:pPr>
+              <w:jc w:val="center"/>
+              <w:cnfStyle w:val="000000000000"/>
+              <w:rPr>
+                <w:rFonts w:cs="Calibri"/>
+                <w:szCs w:val="21"/>
+              </w:rPr>
+            </w:pPr>
+            <w:r>
+              <w:rPr>
+                <w:rFonts w:cs="Calibri"/>
+                <w:szCs w:val="21"/>
+              </w:rPr>
+              <w:t>3</w:t>
+            </w:r>
+          </w:p>
+        </w:tc>
+        <w:tc>
+          <w:tcPr>
+            <w:cnfStyle w:val="000100000000"/>
+            <w:tcW w:w="1785" w:type="dxa"/>
+          </w:tcPr>
+          <w:p>
+            <w:pPr>
+              <w:rPr>
+                <w:rFonts w:cs="Calibri"/>
+                <w:b w:val="0"/>
+                <w:bCs w:val="0"/>
+                <w:szCs w:val="21"/>
+              </w:rPr>
+            </w:pPr>
+          </w:p>
+        </w:tc>
+      </w:tr>
+      <w:tr>
+        <w:tc>
+          <w:tcPr>
+            <w:cnfStyle w:val="001000000000"/>
+            <w:tcW w:w="7126" w:type="dxa"/>
+          </w:tcPr>
+          <w:p>
+            <w:pPr>
+              <w:rPr>
+                <w:rFonts w:cs="Calibri"/>
+                <w:szCs w:val="21"/>
+              </w:rPr>
+            </w:pPr>
+            <w:r>
+              <w:rPr>
+                <w:rFonts w:cs="Calibri"/>
+                <w:szCs w:val="21"/>
+              </w:rPr>
+              <w:t xml:space="preserve">MVC, </w:t>
+            </w:r>
+            <w:r>
+              <w:rPr>
+                <w:rFonts w:cs="Calibri"/>
+                <w:szCs w:val="21"/>
+              </w:rPr>
+              <w:t>C# and ASP.NET coding best practices</w:t>
+            </w:r>
+          </w:p>
+          <w:p>
+            <w:pPr>
+              <w:numPr>
+                <w:ilvl w:val="0"/>
+                <w:numId w:val="2"/>
+              </w:numPr>
+              <w:spacing w:after="120" w:line="274" w:lineRule="auto"/>
+              <w:rPr>
+                <w:rFonts w:cs="Calibri"/>
+                <w:szCs w:val="21"/>
+              </w:rPr>
+            </w:pPr>
+            <w:r>
+              <w:rPr>
+                <w:rFonts w:cs="Calibri"/>
+                <w:szCs w:val="21"/>
+              </w:rPr>
+              <w:t>Database in App_Data directory</w:t>
+            </w:r>
+          </w:p>
+        </w:tc>
+        <w:tc>
+          <w:tcPr>
+            <w:tcW w:w="1334" w:type="dxa"/>
+          </w:tcPr>
+          <w:p>
+            <w:pPr>
+              <w:jc w:val="center"/>
+              <w:cnfStyle w:val="000000000000"/>
+              <w:rPr>
+                <w:rFonts w:cs="Calibri"/>
+                <w:szCs w:val="21"/>
+              </w:rPr>
+            </w:pPr>
+            <w:r>
+              <w:rPr>
+                <w:rFonts w:cs="Calibri"/>
+                <w:szCs w:val="21"/>
+              </w:rPr>
+              <w:t>1</w:t>
+            </w:r>
+          </w:p>
+        </w:tc>
+        <w:tc>
+          <w:tcPr>
+            <w:cnfStyle w:val="000100000000"/>
+            <w:tcW w:w="1785" w:type="dxa"/>
+          </w:tcPr>
+          <w:p>
+            <w:pPr>
+              <w:rPr>
+                <w:rFonts w:cs="Calibri"/>
+                <w:b w:val="0"/>
+                <w:bCs w:val="0"/>
+                <w:szCs w:val="21"/>
+              </w:rPr>
+            </w:pPr>
+          </w:p>
+        </w:tc>
+      </w:tr>
+      <w:tr>
+        <w:trPr>
+          <w:cnfStyle w:val="010000000000"/>
+        </w:trPr>
+        <w:tc>
+          <w:tcPr>
+            <w:cnfStyle w:val="001000000000"/>
+            <w:tcW w:w="7126" w:type="dxa"/>
+          </w:tcPr>
+          <w:p>
+            <w:pPr>
+              <w:tabs>
+                <w:tab w:val="center" w:pos="3419"/>
+              </w:tabs>
+              <w:jc w:val="right"/>
+              <w:rPr>
+                <w:rFonts w:cs="Calibri"/>
+                <w:b w:val="0"/>
+                <w:bCs w:val="0"/>
+                <w:szCs w:val="21"/>
+              </w:rPr>
+            </w:pPr>
+            <w:r>
+              <w:rPr>
+                <w:rFonts w:cs="Calibri"/>
+                <w:b w:val="0"/>
+                <w:bCs w:val="0"/>
+                <w:szCs w:val="21"/>
+              </w:rPr>
+              <w:t>TOTAL</w:t>
+            </w:r>
+            <w:r>
+              <w:rPr>
+                <w:rFonts w:cs="Calibri"/>
+                <w:b w:val="0"/>
+                <w:bCs w:val="0"/>
+                <w:szCs w:val="21"/>
+              </w:rPr>
+              <w:tab/>
+            </w:r>
+          </w:p>
+        </w:tc>
+        <w:tc>
+          <w:tcPr>
+            <w:tcW w:w="1334" w:type="dxa"/>
+          </w:tcPr>
+          <w:p>
+            <w:pPr>
+              <w:jc w:val="center"/>
+              <w:cnfStyle w:val="010000000000"/>
+              <w:rPr>
+                <w:rFonts w:cs="Calibri"/>
+                <w:b w:val="0"/>
+                <w:bCs w:val="0"/>
+                <w:szCs w:val="21"/>
+              </w:rPr>
+            </w:pPr>
+            <w:r>
+              <w:rPr>
+                <w:rFonts w:cs="Calibri"/>
+                <w:szCs w:val="21"/>
+              </w:rPr>
+              <w:fldChar w:fldCharType="begin"/>
+            </w:r>
+            <w:r>
+              <w:rPr>
+                <w:rFonts w:cs="Calibri"/>
+                <w:b w:val="0"/>
+                <w:bCs w:val="0"/>
+                <w:szCs w:val="21"/>
+              </w:rPr>
+              <w:instrText xml:space="preserve"> =SUM(ABOVE) </w:instrText>
+            </w:r>
+            <w:r>
+              <w:rPr>
+                <w:rFonts w:cs="Calibri"/>
+                <w:szCs w:val="21"/>
+              </w:rPr>
+              <w:fldChar w:fldCharType="separate"/>
+            </w:r>
+            <w:r>
+              <w:rPr>
+                <w:rFonts w:cs="Calibri"/>
+                <w:b w:val="0"/>
+                <w:bCs w:val="0"/>
+                <w:noProof/>
+                <w:szCs w:val="21"/>
+              </w:rPr>
+              <w:t>20</w:t>
+            </w:r>
+            <w:r>
+              <w:rPr>
+                <w:rFonts w:cs="Calibri"/>
+                <w:szCs w:val="21"/>
+              </w:rPr>
+              <w:fldChar w:fldCharType="end"/>
+            </w:r>
+          </w:p>
+        </w:tc>
+        <w:tc>
+          <w:tcPr>
+            <w:cnfStyle w:val="000100000000"/>
+            <w:tcW w:w="1785" w:type="dxa"/>
+          </w:tcPr>
+          <w:p>
+            <w:pPr>
+              <w:rPr>
+                <w:rFonts w:cs="Calibri"/>
+                <w:b w:val="0"/>
+                <w:bCs w:val="0"/>
+                <w:szCs w:val="21"/>
+              </w:rPr>
+            </w:pPr>
+          </w:p>
+        </w:tc>
+      </w:tr>
+    </w:tbl>
+    <w:p/>
     <w:sectPr>
       <w:pgSz w:w="12240" w:h="15840"/>
       <w:pgMar w:top="1440" w:right="1440" w:bottom="1440" w:left="1440" w:header="708" w:footer="708" w:gutter="0"/>
@@ -327,8 +1170,124 @@
       </w:rPr>
     </w:lvl>
   </w:abstractNum>
+  <w:abstractNum w:abstractNumId="1">
+    <w:nsid w:val="3F4E574F"/>
+    <w:multiLevelType w:val="hybridMultilevel"/>
+    <w:tmpl w:val="9948E898"/>
+    <w:lvl w:ilvl="0" w:tplc="04090001">
+      <w:start w:val="1"/>
+      <w:numFmt w:val="bullet"/>
+      <w:lvlText w:val=""/>
+      <w:lvlJc w:val="left"/>
+      <w:pPr>
+        <w:ind w:left="360" w:hanging="360"/>
+      </w:pPr>
+      <w:rPr>
+        <w:rFonts w:ascii="Symbol" w:hAnsi="Symbol" w:hint="default"/>
+      </w:rPr>
+    </w:lvl>
+    <w:lvl w:ilvl="1" w:tplc="04090003" w:tentative="1">
+      <w:start w:val="1"/>
+      <w:numFmt w:val="bullet"/>
+      <w:lvlText w:val="o"/>
+      <w:lvlJc w:val="left"/>
+      <w:pPr>
+        <w:ind w:left="1080" w:hanging="360"/>
+      </w:pPr>
+      <w:rPr>
+        <w:rFonts w:ascii="Courier New" w:hAnsi="Courier New" w:cs="Courier New" w:hint="default"/>
+      </w:rPr>
+    </w:lvl>
+    <w:lvl w:ilvl="2" w:tplc="04090005" w:tentative="1">
+      <w:start w:val="1"/>
+      <w:numFmt w:val="bullet"/>
+      <w:lvlText w:val=""/>
+      <w:lvlJc w:val="left"/>
+      <w:pPr>
+        <w:ind w:left="1800" w:hanging="360"/>
+      </w:pPr>
+      <w:rPr>
+        <w:rFonts w:ascii="Wingdings" w:hAnsi="Wingdings" w:hint="default"/>
+      </w:rPr>
+    </w:lvl>
+    <w:lvl w:ilvl="3" w:tplc="04090001" w:tentative="1">
+      <w:start w:val="1"/>
+      <w:numFmt w:val="bullet"/>
+      <w:lvlText w:val=""/>
+      <w:lvlJc w:val="left"/>
+      <w:pPr>
+        <w:ind w:left="2520" w:hanging="360"/>
+      </w:pPr>
+      <w:rPr>
+        <w:rFonts w:ascii="Symbol" w:hAnsi="Symbol" w:hint="default"/>
+      </w:rPr>
+    </w:lvl>
+    <w:lvl w:ilvl="4" w:tplc="04090003" w:tentative="1">
+      <w:start w:val="1"/>
+      <w:numFmt w:val="bullet"/>
+      <w:lvlText w:val="o"/>
+      <w:lvlJc w:val="left"/>
+      <w:pPr>
+        <w:ind w:left="3240" w:hanging="360"/>
+      </w:pPr>
+      <w:rPr>
+        <w:rFonts w:ascii="Courier New" w:hAnsi="Courier New" w:cs="Courier New" w:hint="default"/>
+      </w:rPr>
+    </w:lvl>
+    <w:lvl w:ilvl="5" w:tplc="04090005" w:tentative="1">
+      <w:start w:val="1"/>
+      <w:numFmt w:val="bullet"/>
+      <w:lvlText w:val=""/>
+      <w:lvlJc w:val="left"/>
+      <w:pPr>
+        <w:ind w:left="3960" w:hanging="360"/>
+      </w:pPr>
+      <w:rPr>
+        <w:rFonts w:ascii="Wingdings" w:hAnsi="Wingdings" w:hint="default"/>
+      </w:rPr>
+    </w:lvl>
+    <w:lvl w:ilvl="6" w:tplc="04090001" w:tentative="1">
+      <w:start w:val="1"/>
+      <w:numFmt w:val="bullet"/>
+      <w:lvlText w:val=""/>
+      <w:lvlJc w:val="left"/>
+      <w:pPr>
+        <w:ind w:left="4680" w:hanging="360"/>
+      </w:pPr>
+      <w:rPr>
+        <w:rFonts w:ascii="Symbol" w:hAnsi="Symbol" w:hint="default"/>
+      </w:rPr>
+    </w:lvl>
+    <w:lvl w:ilvl="7" w:tplc="04090003" w:tentative="1">
+      <w:start w:val="1"/>
+      <w:numFmt w:val="bullet"/>
+      <w:lvlText w:val="o"/>
+      <w:lvlJc w:val="left"/>
+      <w:pPr>
+        <w:ind w:left="5400" w:hanging="360"/>
+      </w:pPr>
+      <w:rPr>
+        <w:rFonts w:ascii="Courier New" w:hAnsi="Courier New" w:cs="Courier New" w:hint="default"/>
+      </w:rPr>
+    </w:lvl>
+    <w:lvl w:ilvl="8" w:tplc="04090005" w:tentative="1">
+      <w:start w:val="1"/>
+      <w:numFmt w:val="bullet"/>
+      <w:lvlText w:val=""/>
+      <w:lvlJc w:val="left"/>
+      <w:pPr>
+        <w:ind w:left="6120" w:hanging="360"/>
+      </w:pPr>
+      <w:rPr>
+        <w:rFonts w:ascii="Wingdings" w:hAnsi="Wingdings" w:hint="default"/>
+      </w:rPr>
+    </w:lvl>
+  </w:abstractNum>
   <w:num w:numId="1">
     <w:abstractNumId w:val="0"/>
+  </w:num>
+  <w:num w:numId="2">
+    <w:abstractNumId w:val="1"/>
   </w:num>
 </w:numbering>
 </file>
@@ -620,6 +1579,74 @@
       <w:ind w:left="720"/>
       <w:contextualSpacing/>
     </w:pPr>
+  </w:style>
+  <w:style w:type="table" w:customStyle="1" w:styleId="GridTable1LightAccent2">
+    <w:name w:val="Grid Table 1 Light Accent 2"/>
+    <w:basedOn w:val="TableNormal"/>
+    <w:uiPriority w:val="46"/>
+    <w:rsid w:val="00E534FA"/>
+    <w:pPr>
+      <w:spacing w:after="0" w:line="240" w:lineRule="auto"/>
+    </w:pPr>
+    <w:rPr>
+      <w:rFonts w:asciiTheme="majorHAnsi" w:eastAsiaTheme="majorEastAsia" w:hAnsiTheme="majorHAnsi" w:cstheme="majorBidi"/>
+      <w:lang w:val="en-US"/>
+    </w:rPr>
+    <w:tblPr>
+      <w:tblStyleRowBandSize w:val="1"/>
+      <w:tblStyleColBandSize w:val="1"/>
+      <w:tblInd w:w="0" w:type="dxa"/>
+      <w:tblBorders>
+        <w:top w:val="single" w:sz="4" w:space="0" w:color="E5B8B7" w:themeColor="accent2" w:themeTint="66"/>
+        <w:left w:val="single" w:sz="4" w:space="0" w:color="E5B8B7" w:themeColor="accent2" w:themeTint="66"/>
+        <w:bottom w:val="single" w:sz="4" w:space="0" w:color="E5B8B7" w:themeColor="accent2" w:themeTint="66"/>
+        <w:right w:val="single" w:sz="4" w:space="0" w:color="E5B8B7" w:themeColor="accent2" w:themeTint="66"/>
+        <w:insideH w:val="single" w:sz="4" w:space="0" w:color="E5B8B7" w:themeColor="accent2" w:themeTint="66"/>
+        <w:insideV w:val="single" w:sz="4" w:space="0" w:color="E5B8B7" w:themeColor="accent2" w:themeTint="66"/>
+      </w:tblBorders>
+      <w:tblCellMar>
+        <w:top w:w="0" w:type="dxa"/>
+        <w:left w:w="108" w:type="dxa"/>
+        <w:bottom w:w="0" w:type="dxa"/>
+        <w:right w:w="108" w:type="dxa"/>
+      </w:tblCellMar>
+    </w:tblPr>
+    <w:tblStylePr w:type="firstRow">
+      <w:rPr>
+        <w:b/>
+        <w:bCs/>
+      </w:rPr>
+      <w:tblPr/>
+      <w:tcPr>
+        <w:tcBorders>
+          <w:bottom w:val="single" w:sz="12" w:space="0" w:color="D99594" w:themeColor="accent2" w:themeTint="99"/>
+        </w:tcBorders>
+      </w:tcPr>
+    </w:tblStylePr>
+    <w:tblStylePr w:type="lastRow">
+      <w:rPr>
+        <w:b/>
+        <w:bCs/>
+      </w:rPr>
+      <w:tblPr/>
+      <w:tcPr>
+        <w:tcBorders>
+          <w:top w:val="double" w:sz="2" w:space="0" w:color="D99594" w:themeColor="accent2" w:themeTint="99"/>
+        </w:tcBorders>
+      </w:tcPr>
+    </w:tblStylePr>
+    <w:tblStylePr w:type="firstCol">
+      <w:rPr>
+        <w:b/>
+        <w:bCs/>
+      </w:rPr>
+    </w:tblStylePr>
+    <w:tblStylePr w:type="lastCol">
+      <w:rPr>
+        <w:b/>
+        <w:bCs/>
+      </w:rPr>
+    </w:tblStylePr>
   </w:style>
 </w:styles>
 </file>
@@ -912,7 +1939,7 @@
 </file>
 
 <file path=customXml/itemProps1.xml><?xml version="1.0" encoding="utf-8"?>
-<ds:datastoreItem xmlns:ds="http://schemas.openxmlformats.org/officeDocument/2006/customXml" ds:itemID="{5013CAE4-69EE-4262-B4C4-AFE54126B5E3}">
+<ds:datastoreItem xmlns:ds="http://schemas.openxmlformats.org/officeDocument/2006/customXml" ds:itemID="{692E0A0C-E870-4431-B872-091767935DF9}">
   <ds:schemaRefs>
     <ds:schemaRef ds:uri="http://schemas.openxmlformats.org/officeDocument/2006/bibliography"/>
   </ds:schemaRefs>

</xml_diff>

<commit_message>
Added suspend method and view
</commit_message>
<xml_diff>
--- a/ASP_Asn_2_n_3/Docs/Readme.docx
+++ b/ASP_Asn_2_n_3/Docs/Readme.docx
@@ -81,7 +81,7 @@
         <w:spacing w:after="0" w:line="240" w:lineRule="auto"/>
       </w:pPr>
       <w:r>
-        <w:t>__</w:t>
+        <w:t>A00561904</w:t>
       </w:r>
     </w:p>
     <w:p>
@@ -89,7 +89,7 @@
         <w:spacing w:after="0" w:line="240" w:lineRule="auto"/>
       </w:pPr>
       <w:r>
-        <w:t>__</w:t>
+        <w:t>Alai36@my.bcit.ca</w:t>
       </w:r>
     </w:p>
     <w:p>
@@ -884,7 +884,23 @@
                 <w:rFonts w:cs="Calibri"/>
                 <w:szCs w:val="21"/>
               </w:rPr>
-              <w:t>Database in App_Data directory</w:t>
+              <w:t xml:space="preserve">Database in </w:t>
+            </w:r>
+            <w:proofErr w:type="spellStart"/>
+            <w:r>
+              <w:rPr>
+                <w:rFonts w:cs="Calibri"/>
+                <w:szCs w:val="21"/>
+              </w:rPr>
+              <w:t>App_Data</w:t>
+            </w:r>
+            <w:proofErr w:type="spellEnd"/>
+            <w:r>
+              <w:rPr>
+                <w:rFonts w:cs="Calibri"/>
+                <w:szCs w:val="21"/>
+              </w:rPr>
+              <w:t xml:space="preserve"> directory</w:t>
             </w:r>
           </w:p>
         </w:tc>
@@ -1939,7 +1955,7 @@
 </file>
 
 <file path=customXml/itemProps1.xml><?xml version="1.0" encoding="utf-8"?>
-<ds:datastoreItem xmlns:ds="http://schemas.openxmlformats.org/officeDocument/2006/customXml" ds:itemID="{692E0A0C-E870-4431-B872-091767935DF9}">
+<ds:datastoreItem xmlns:ds="http://schemas.openxmlformats.org/officeDocument/2006/customXml" ds:itemID="{C87B60AC-3DA2-4D82-A11E-E0708DE564FC}">
   <ds:schemaRefs>
     <ds:schemaRef ds:uri="http://schemas.openxmlformats.org/officeDocument/2006/bibliography"/>
   </ds:schemaRefs>

</xml_diff>

<commit_message>
Changed copyright and updated readme doc
</commit_message>
<xml_diff>
--- a/ASP_Asn_2_n_3/Docs/Readme.docx
+++ b/ASP_Asn_2_n_3/Docs/Readme.docx
@@ -15,7 +15,13 @@
         <w:spacing w:after="0" w:line="240" w:lineRule="auto"/>
       </w:pPr>
       <w:r>
-        <w:t>March 2015</w:t>
+        <w:t xml:space="preserve">March </w:t>
+      </w:r>
+      <w:r>
+        <w:t xml:space="preserve">6, </w:t>
+      </w:r>
+      <w:r>
+        <w:t>2015</w:t>
       </w:r>
     </w:p>
     <w:p>
@@ -81,7 +87,7 @@
         <w:spacing w:after="0" w:line="240" w:lineRule="auto"/>
       </w:pPr>
       <w:r>
-        <w:t>__</w:t>
+        <w:t>A00561904</w:t>
       </w:r>
     </w:p>
     <w:p>
@@ -89,7 +95,7 @@
         <w:spacing w:after="0" w:line="240" w:lineRule="auto"/>
       </w:pPr>
       <w:r>
-        <w:t>__</w:t>
+        <w:t>alai36@my.bcit.ca</w:t>
       </w:r>
     </w:p>
     <w:p>
@@ -110,7 +116,10 @@
         <w:spacing w:after="0" w:line="240" w:lineRule="auto"/>
       </w:pPr>
       <w:r>
-        <w:t>a2.matthewbanman.com</w:t>
+        <w:t>a2.ergostratus</w:t>
+      </w:r>
+      <w:r>
+        <w:t>.com</w:t>
       </w:r>
     </w:p>
     <w:p>
@@ -884,7 +893,23 @@
                 <w:rFonts w:cs="Calibri"/>
                 <w:szCs w:val="21"/>
               </w:rPr>
-              <w:t>Database in App_Data directory</w:t>
+              <w:t xml:space="preserve">Database in </w:t>
+            </w:r>
+            <w:proofErr w:type="spellStart"/>
+            <w:r>
+              <w:rPr>
+                <w:rFonts w:cs="Calibri"/>
+                <w:szCs w:val="21"/>
+              </w:rPr>
+              <w:t>App_Data</w:t>
+            </w:r>
+            <w:proofErr w:type="spellEnd"/>
+            <w:r>
+              <w:rPr>
+                <w:rFonts w:cs="Calibri"/>
+                <w:szCs w:val="21"/>
+              </w:rPr>
+              <w:t xml:space="preserve"> directory</w:t>
             </w:r>
           </w:p>
         </w:tc>
@@ -1939,7 +1964,7 @@
 </file>
 
 <file path=customXml/itemProps1.xml><?xml version="1.0" encoding="utf-8"?>
-<ds:datastoreItem xmlns:ds="http://schemas.openxmlformats.org/officeDocument/2006/customXml" ds:itemID="{692E0A0C-E870-4431-B872-091767935DF9}">
+<ds:datastoreItem xmlns:ds="http://schemas.openxmlformats.org/officeDocument/2006/customXml" ds:itemID="{8AAFE665-4570-4FD7-A581-39D001CBA6EB}">
   <ds:schemaRefs>
     <ds:schemaRef ds:uri="http://schemas.openxmlformats.org/officeDocument/2006/bibliography"/>
   </ds:schemaRefs>

</xml_diff>